<commit_message>
Reformat works cited with hyperlinked text instead of URLs
- Updated work-cited.docx to use clean hyperlinked text format
- Annual Reports now show '[View Report]' hyperlinks instead of full URLs
- SEC 10-K reports now show '[View 10-K]' hyperlinks instead of full URLs
- Financial data shows '[View Data]' hyperlink instead of full URL
- GitHub Pages works cited section updated with same clean format
- Maintains all functionality while improving readability and professional appearance
- Citations remain properly formatted with full bibliographic information
</commit_message>
<xml_diff>
--- a/work-cited.docx
+++ b/work-cited.docx
@@ -99,15 +99,17 @@
         </w:rPr>
         <w:t xml:space="preserve">Ford Motor Company. (2016). 2016 Annual Report. </w:t>
       </w:r>
-      <w:r>
-        <w:rPr>
-          <w:rFonts w:ascii="Times New Roman" w:hAnsi="Times New Roman"/>
-          <w:color w:val="0000FF"/>
-          <w:sz w:val="24"/>
-          <w:u w:val="single"/>
-        </w:rPr>
-        <w:t>https://github.com/kh0pper/DSCI-5330-Assignment-02/blob/main/Annual%20Report/2016-annual-report.pdf</w:t>
-      </w:r>
+      <w:hyperlink r:id="rId10">
+        <w:r>
+          <w:rPr>
+            <w:color w:val="0000FF"/>
+            <w:u w:val="single"/>
+            <w:rFonts w:ascii="Times New Roman" w:hAnsi="Times New Roman"/>
+            <w:sz w:val="24"/>
+          </w:rPr>
+          <w:t>[View Report]</w:t>
+        </w:r>
+      </w:hyperlink>
     </w:p>
     <w:p>
       <w:pPr>
@@ -121,15 +123,17 @@
         </w:rPr>
         <w:t xml:space="preserve">Ford Motor Company. (2017). 2017 Annual Report. </w:t>
       </w:r>
-      <w:r>
-        <w:rPr>
-          <w:rFonts w:ascii="Times New Roman" w:hAnsi="Times New Roman"/>
-          <w:color w:val="0000FF"/>
-          <w:sz w:val="24"/>
-          <w:u w:val="single"/>
-        </w:rPr>
-        <w:t>https://github.com/kh0pper/DSCI-5330-Assignment-02/blob/main/Annual%20Report/Final-Annual-Report-2017.pdf</w:t>
-      </w:r>
+      <w:hyperlink r:id="rId11">
+        <w:r>
+          <w:rPr>
+            <w:color w:val="0000FF"/>
+            <w:u w:val="single"/>
+            <w:rFonts w:ascii="Times New Roman" w:hAnsi="Times New Roman"/>
+            <w:sz w:val="24"/>
+          </w:rPr>
+          <w:t>[View Report]</w:t>
+        </w:r>
+      </w:hyperlink>
     </w:p>
     <w:p>
       <w:pPr>
@@ -143,15 +147,17 @@
         </w:rPr>
         <w:t xml:space="preserve">Ford Motor Company. (2018). 2018 Annual Report. </w:t>
       </w:r>
-      <w:r>
-        <w:rPr>
-          <w:rFonts w:ascii="Times New Roman" w:hAnsi="Times New Roman"/>
-          <w:color w:val="0000FF"/>
-          <w:sz w:val="24"/>
-          <w:u w:val="single"/>
-        </w:rPr>
-        <w:t>https://github.com/kh0pper/DSCI-5330-Assignment-02/blob/main/Annual%20Report/2018-Annual-Report.pdf</w:t>
-      </w:r>
+      <w:hyperlink r:id="rId12">
+        <w:r>
+          <w:rPr>
+            <w:color w:val="0000FF"/>
+            <w:u w:val="single"/>
+            <w:rFonts w:ascii="Times New Roman" w:hAnsi="Times New Roman"/>
+            <w:sz w:val="24"/>
+          </w:rPr>
+          <w:t>[View Report]</w:t>
+        </w:r>
+      </w:hyperlink>
     </w:p>
     <w:p>
       <w:pPr>
@@ -165,15 +171,17 @@
         </w:rPr>
         <w:t xml:space="preserve">Ford Motor Company. (2019). 2019 Annual Report. </w:t>
       </w:r>
-      <w:r>
-        <w:rPr>
-          <w:rFonts w:ascii="Times New Roman" w:hAnsi="Times New Roman"/>
-          <w:color w:val="0000FF"/>
-          <w:sz w:val="24"/>
-          <w:u w:val="single"/>
-        </w:rPr>
-        <w:t>https://github.com/kh0pper/DSCI-5330-Assignment-02/blob/main/Annual%20Report/Ford-2019-Printed-Annual-Report.pdf</w:t>
-      </w:r>
+      <w:hyperlink r:id="rId13">
+        <w:r>
+          <w:rPr>
+            <w:color w:val="0000FF"/>
+            <w:u w:val="single"/>
+            <w:rFonts w:ascii="Times New Roman" w:hAnsi="Times New Roman"/>
+            <w:sz w:val="24"/>
+          </w:rPr>
+          <w:t>[View Report]</w:t>
+        </w:r>
+      </w:hyperlink>
     </w:p>
     <w:p>
       <w:pPr>
@@ -187,15 +195,17 @@
         </w:rPr>
         <w:t xml:space="preserve">Ford Motor Company. (2020). 2020 Annual Report. </w:t>
       </w:r>
-      <w:r>
-        <w:rPr>
-          <w:rFonts w:ascii="Times New Roman" w:hAnsi="Times New Roman"/>
-          <w:color w:val="0000FF"/>
-          <w:sz w:val="24"/>
-          <w:u w:val="single"/>
-        </w:rPr>
-        <w:t>https://github.com/kh0pper/DSCI-5330-Assignment-02/blob/main/Annual%20Report/Ford-2020-Annual-Report-April-2020.pdf</w:t>
-      </w:r>
+      <w:hyperlink r:id="rId14">
+        <w:r>
+          <w:rPr>
+            <w:color w:val="0000FF"/>
+            <w:u w:val="single"/>
+            <w:rFonts w:ascii="Times New Roman" w:hAnsi="Times New Roman"/>
+            <w:sz w:val="24"/>
+          </w:rPr>
+          <w:t>[View Report]</w:t>
+        </w:r>
+      </w:hyperlink>
     </w:p>
     <w:p>
       <w:pPr>
@@ -209,15 +219,17 @@
         </w:rPr>
         <w:t xml:space="preserve">Ford Motor Company. (2021). 2021 Annual Report. </w:t>
       </w:r>
-      <w:r>
-        <w:rPr>
-          <w:rFonts w:ascii="Times New Roman" w:hAnsi="Times New Roman"/>
-          <w:color w:val="0000FF"/>
-          <w:sz w:val="24"/>
-          <w:u w:val="single"/>
-        </w:rPr>
-        <w:t>https://github.com/kh0pper/DSCI-5330-Assignment-02/blob/main/Annual%20Report/Ford-2021-Annual-Report.pdf</w:t>
-      </w:r>
+      <w:hyperlink r:id="rId15">
+        <w:r>
+          <w:rPr>
+            <w:color w:val="0000FF"/>
+            <w:u w:val="single"/>
+            <w:rFonts w:ascii="Times New Roman" w:hAnsi="Times New Roman"/>
+            <w:sz w:val="24"/>
+          </w:rPr>
+          <w:t>[View Report]</w:t>
+        </w:r>
+      </w:hyperlink>
     </w:p>
     <w:p>
       <w:pPr>
@@ -231,15 +243,17 @@
         </w:rPr>
         <w:t xml:space="preserve">Ford Motor Company. (2022). 2022 Annual Report. </w:t>
       </w:r>
-      <w:r>
-        <w:rPr>
-          <w:rFonts w:ascii="Times New Roman" w:hAnsi="Times New Roman"/>
-          <w:color w:val="0000FF"/>
-          <w:sz w:val="24"/>
-          <w:u w:val="single"/>
-        </w:rPr>
-        <w:t>https://github.com/kh0pper/DSCI-5330-Assignment-02/blob/main/Annual%20Report/2022-Annual-Report-1.pdf</w:t>
-      </w:r>
+      <w:hyperlink r:id="rId16">
+        <w:r>
+          <w:rPr>
+            <w:color w:val="0000FF"/>
+            <w:u w:val="single"/>
+            <w:rFonts w:ascii="Times New Roman" w:hAnsi="Times New Roman"/>
+            <w:sz w:val="24"/>
+          </w:rPr>
+          <w:t>[View Report]</w:t>
+        </w:r>
+      </w:hyperlink>
     </w:p>
     <w:p>
       <w:pPr>
@@ -253,15 +267,17 @@
         </w:rPr>
         <w:t xml:space="preserve">Ford Motor Company. (2023). 2023 Annual Report. </w:t>
       </w:r>
-      <w:r>
-        <w:rPr>
-          <w:rFonts w:ascii="Times New Roman" w:hAnsi="Times New Roman"/>
-          <w:color w:val="0000FF"/>
-          <w:sz w:val="24"/>
-          <w:u w:val="single"/>
-        </w:rPr>
-        <w:t>https://github.com/kh0pper/DSCI-5330-Assignment-02/blob/main/Annual%20Report/2023-Ford-Annual-Report.pdf</w:t>
-      </w:r>
+      <w:hyperlink r:id="rId17">
+        <w:r>
+          <w:rPr>
+            <w:color w:val="0000FF"/>
+            <w:u w:val="single"/>
+            <w:rFonts w:ascii="Times New Roman" w:hAnsi="Times New Roman"/>
+            <w:sz w:val="24"/>
+          </w:rPr>
+          <w:t>[View Report]</w:t>
+        </w:r>
+      </w:hyperlink>
     </w:p>
     <w:p>
       <w:pPr>
@@ -275,15 +291,17 @@
         </w:rPr>
         <w:t xml:space="preserve">Ford Motor Company. (2024). 2024 Annual Report. </w:t>
       </w:r>
-      <w:r>
-        <w:rPr>
-          <w:rFonts w:ascii="Times New Roman" w:hAnsi="Times New Roman"/>
-          <w:color w:val="0000FF"/>
-          <w:sz w:val="24"/>
-          <w:u w:val="single"/>
-        </w:rPr>
-        <w:t>https://github.com/kh0pper/DSCI-5330-Assignment-02/blob/main/Annual%20Report/Ford-2024-Annual-Report.pdf</w:t>
-      </w:r>
+      <w:hyperlink r:id="rId18">
+        <w:r>
+          <w:rPr>
+            <w:color w:val="0000FF"/>
+            <w:u w:val="single"/>
+            <w:rFonts w:ascii="Times New Roman" w:hAnsi="Times New Roman"/>
+            <w:sz w:val="24"/>
+          </w:rPr>
+          <w:t>[View Report]</w:t>
+        </w:r>
+      </w:hyperlink>
     </w:p>
     <w:p>
       <w:pPr>
@@ -313,15 +331,17 @@
         </w:rPr>
         <w:t xml:space="preserve">Ford Motor Company. (2016, February 11). Form 10-K for fiscal year ended December 31, 2015. U.S. Securities and Exchange Commission. </w:t>
       </w:r>
-      <w:r>
-        <w:rPr>
-          <w:rFonts w:ascii="Times New Roman" w:hAnsi="Times New Roman"/>
-          <w:color w:val="0000FF"/>
-          <w:sz w:val="24"/>
-          <w:u w:val="single"/>
-        </w:rPr>
-        <w:t>https://github.com/kh0pper/DSCI-5330-Assignment-02/blob/main/10k/2016_10K_for%20Year%20End%202015%20-%20filed%2002.11.16.pdf</w:t>
-      </w:r>
+      <w:hyperlink r:id="rId19">
+        <w:r>
+          <w:rPr>
+            <w:color w:val="0000FF"/>
+            <w:u w:val="single"/>
+            <w:rFonts w:ascii="Times New Roman" w:hAnsi="Times New Roman"/>
+            <w:sz w:val="24"/>
+          </w:rPr>
+          <w:t>[View 10-K]</w:t>
+        </w:r>
+      </w:hyperlink>
     </w:p>
     <w:p>
       <w:pPr>
@@ -335,15 +355,17 @@
         </w:rPr>
         <w:t xml:space="preserve">Ford Motor Company. (2017, February 9). Form 10-K for fiscal year ended December 31, 2016. U.S. Securities and Exchange Commission. </w:t>
       </w:r>
-      <w:r>
-        <w:rPr>
-          <w:rFonts w:ascii="Times New Roman" w:hAnsi="Times New Roman"/>
-          <w:color w:val="0000FF"/>
-          <w:sz w:val="24"/>
-          <w:u w:val="single"/>
-        </w:rPr>
-        <w:t>https://github.com/kh0pper/DSCI-5330-Assignment-02/blob/main/10k/2017_10K_for%20Year%20End%202016%20-%20filed%2002.09.17.pdf</w:t>
-      </w:r>
+      <w:hyperlink r:id="rId20">
+        <w:r>
+          <w:rPr>
+            <w:color w:val="0000FF"/>
+            <w:u w:val="single"/>
+            <w:rFonts w:ascii="Times New Roman" w:hAnsi="Times New Roman"/>
+            <w:sz w:val="24"/>
+          </w:rPr>
+          <w:t>[View 10-K]</w:t>
+        </w:r>
+      </w:hyperlink>
     </w:p>
     <w:p>
       <w:pPr>
@@ -357,15 +379,17 @@
         </w:rPr>
         <w:t xml:space="preserve">Ford Motor Company. (2018, February 8). Form 10-K for fiscal year ended December 31, 2017. U.S. Securities and Exchange Commission. </w:t>
       </w:r>
-      <w:r>
-        <w:rPr>
-          <w:rFonts w:ascii="Times New Roman" w:hAnsi="Times New Roman"/>
-          <w:color w:val="0000FF"/>
-          <w:sz w:val="24"/>
-          <w:u w:val="single"/>
-        </w:rPr>
-        <w:t>https://github.com/kh0pper/DSCI-5330-Assignment-02/blob/main/10k/2018_10K_for%20Year%20End%202017%20-%20filed%2002.08.18.pdf</w:t>
-      </w:r>
+      <w:hyperlink r:id="rId21">
+        <w:r>
+          <w:rPr>
+            <w:color w:val="0000FF"/>
+            <w:u w:val="single"/>
+            <w:rFonts w:ascii="Times New Roman" w:hAnsi="Times New Roman"/>
+            <w:sz w:val="24"/>
+          </w:rPr>
+          <w:t>[View 10-K]</w:t>
+        </w:r>
+      </w:hyperlink>
     </w:p>
     <w:p>
       <w:pPr>
@@ -379,15 +403,17 @@
         </w:rPr>
         <w:t xml:space="preserve">Ford Motor Company. (2019, February 21). Form 10-K for fiscal year ended December 31, 2018. U.S. Securities and Exchange Commission. </w:t>
       </w:r>
-      <w:r>
-        <w:rPr>
-          <w:rFonts w:ascii="Times New Roman" w:hAnsi="Times New Roman"/>
-          <w:color w:val="0000FF"/>
-          <w:sz w:val="24"/>
-          <w:u w:val="single"/>
-        </w:rPr>
-        <w:t>https://github.com/kh0pper/DSCI-5330-Assignment-02/blob/main/10k/2019_10K_for%20Year%20End%202018%20-%20filed%2002.21.19.pdf</w:t>
-      </w:r>
+      <w:hyperlink r:id="rId22">
+        <w:r>
+          <w:rPr>
+            <w:color w:val="0000FF"/>
+            <w:u w:val="single"/>
+            <w:rFonts w:ascii="Times New Roman" w:hAnsi="Times New Roman"/>
+            <w:sz w:val="24"/>
+          </w:rPr>
+          <w:t>[View 10-K]</w:t>
+        </w:r>
+      </w:hyperlink>
     </w:p>
     <w:p>
       <w:pPr>
@@ -401,15 +427,17 @@
         </w:rPr>
         <w:t xml:space="preserve">Ford Motor Company. (2020, February 5). Form 10-K for fiscal year ended December 31, 2019. U.S. Securities and Exchange Commission. </w:t>
       </w:r>
-      <w:r>
-        <w:rPr>
-          <w:rFonts w:ascii="Times New Roman" w:hAnsi="Times New Roman"/>
-          <w:color w:val="0000FF"/>
-          <w:sz w:val="24"/>
-          <w:u w:val="single"/>
-        </w:rPr>
-        <w:t>https://github.com/kh0pper/DSCI-5330-Assignment-02/blob/main/10k/2020_10K_for%20Year%20End%202019%20-%20filed%2002.05.20.pdf</w:t>
-      </w:r>
+      <w:hyperlink r:id="rId23">
+        <w:r>
+          <w:rPr>
+            <w:color w:val="0000FF"/>
+            <w:u w:val="single"/>
+            <w:rFonts w:ascii="Times New Roman" w:hAnsi="Times New Roman"/>
+            <w:sz w:val="24"/>
+          </w:rPr>
+          <w:t>[View 10-K]</w:t>
+        </w:r>
+      </w:hyperlink>
     </w:p>
     <w:p>
       <w:pPr>
@@ -423,15 +451,17 @@
         </w:rPr>
         <w:t xml:space="preserve">Ford Motor Company. (2021, February 5). Form 10-K for fiscal year ended December 31, 2020. U.S. Securities and Exchange Commission. </w:t>
       </w:r>
-      <w:r>
-        <w:rPr>
-          <w:rFonts w:ascii="Times New Roman" w:hAnsi="Times New Roman"/>
-          <w:color w:val="0000FF"/>
-          <w:sz w:val="24"/>
-          <w:u w:val="single"/>
-        </w:rPr>
-        <w:t>https://github.com/kh0pper/DSCI-5330-Assignment-02/blob/main/10k/2021_10K_for%20Year%20End%202020%20-%20filed%2002.05.21.pdf</w:t>
-      </w:r>
+      <w:hyperlink r:id="rId24">
+        <w:r>
+          <w:rPr>
+            <w:color w:val="0000FF"/>
+            <w:u w:val="single"/>
+            <w:rFonts w:ascii="Times New Roman" w:hAnsi="Times New Roman"/>
+            <w:sz w:val="24"/>
+          </w:rPr>
+          <w:t>[View 10-K]</w:t>
+        </w:r>
+      </w:hyperlink>
     </w:p>
     <w:p>
       <w:pPr>
@@ -445,15 +475,17 @@
         </w:rPr>
         <w:t xml:space="preserve">Ford Motor Company. (2022, February 4). Form 10-K for fiscal year ended December 31, 2021. U.S. Securities and Exchange Commission. </w:t>
       </w:r>
-      <w:r>
-        <w:rPr>
-          <w:rFonts w:ascii="Times New Roman" w:hAnsi="Times New Roman"/>
-          <w:color w:val="0000FF"/>
-          <w:sz w:val="24"/>
-          <w:u w:val="single"/>
-        </w:rPr>
-        <w:t>https://github.com/kh0pper/DSCI-5330-Assignment-02/blob/main/10k/2022_10K_for%20Year%20End%202021%20-%20filed%2002.04.22.pdf</w:t>
-      </w:r>
+      <w:hyperlink r:id="rId25">
+        <w:r>
+          <w:rPr>
+            <w:color w:val="0000FF"/>
+            <w:u w:val="single"/>
+            <w:rFonts w:ascii="Times New Roman" w:hAnsi="Times New Roman"/>
+            <w:sz w:val="24"/>
+          </w:rPr>
+          <w:t>[View 10-K]</w:t>
+        </w:r>
+      </w:hyperlink>
     </w:p>
     <w:p>
       <w:pPr>
@@ -467,15 +499,17 @@
         </w:rPr>
         <w:t xml:space="preserve">Ford Motor Company. (2023, February 3). Form 10-K for fiscal year ended December 31, 2022. U.S. Securities and Exchange Commission. </w:t>
       </w:r>
-      <w:r>
-        <w:rPr>
-          <w:rFonts w:ascii="Times New Roman" w:hAnsi="Times New Roman"/>
-          <w:color w:val="0000FF"/>
-          <w:sz w:val="24"/>
-          <w:u w:val="single"/>
-        </w:rPr>
-        <w:t>https://github.com/kh0pper/DSCI-5330-Assignment-02/blob/main/10k/2023_10K_for%20Year%20End%202022%20-%20filed%2002.03.23.pdf</w:t>
-      </w:r>
+      <w:hyperlink r:id="rId26">
+        <w:r>
+          <w:rPr>
+            <w:color w:val="0000FF"/>
+            <w:u w:val="single"/>
+            <w:rFonts w:ascii="Times New Roman" w:hAnsi="Times New Roman"/>
+            <w:sz w:val="24"/>
+          </w:rPr>
+          <w:t>[View 10-K]</w:t>
+        </w:r>
+      </w:hyperlink>
     </w:p>
     <w:p>
       <w:pPr>
@@ -489,15 +523,17 @@
         </w:rPr>
         <w:t xml:space="preserve">Ford Motor Company. (2024, February 7). Form 10-K for fiscal year ended December 31, 2023. U.S. Securities and Exchange Commission. </w:t>
       </w:r>
-      <w:r>
-        <w:rPr>
-          <w:rFonts w:ascii="Times New Roman" w:hAnsi="Times New Roman"/>
-          <w:color w:val="0000FF"/>
-          <w:sz w:val="24"/>
-          <w:u w:val="single"/>
-        </w:rPr>
-        <w:t>https://github.com/kh0pper/DSCI-5330-Assignment-02/blob/main/10k/2024_10K_for%20Year%20End%202023%20-%20filed%2002.07.24.pdf</w:t>
-      </w:r>
+      <w:hyperlink r:id="rId27">
+        <w:r>
+          <w:rPr>
+            <w:color w:val="0000FF"/>
+            <w:u w:val="single"/>
+            <w:rFonts w:ascii="Times New Roman" w:hAnsi="Times New Roman"/>
+            <w:sz w:val="24"/>
+          </w:rPr>
+          <w:t>[View 10-K]</w:t>
+        </w:r>
+      </w:hyperlink>
     </w:p>
     <w:p>
       <w:pPr>
@@ -511,15 +547,17 @@
         </w:rPr>
         <w:t xml:space="preserve">Ford Motor Company. (2025, February 6). Form 10-K for fiscal year ended December 31, 2024. U.S. Securities and Exchange Commission. </w:t>
       </w:r>
-      <w:r>
-        <w:rPr>
-          <w:rFonts w:ascii="Times New Roman" w:hAnsi="Times New Roman"/>
-          <w:color w:val="0000FF"/>
-          <w:sz w:val="24"/>
-          <w:u w:val="single"/>
-        </w:rPr>
-        <w:t>https://github.com/kh0pper/DSCI-5330-Assignment-02/blob/main/10k/2025_10K_for%20Year%20End%202024%20-%20filed%2002.06.25.pdf</w:t>
-      </w:r>
+      <w:hyperlink r:id="rId28">
+        <w:r>
+          <w:rPr>
+            <w:color w:val="0000FF"/>
+            <w:u w:val="single"/>
+            <w:rFonts w:ascii="Times New Roman" w:hAnsi="Times New Roman"/>
+            <w:sz w:val="24"/>
+          </w:rPr>
+          <w:t>[View 10-K]</w:t>
+        </w:r>
+      </w:hyperlink>
     </w:p>
     <w:p>
       <w:pPr>
@@ -549,15 +587,17 @@
         </w:rPr>
         <w:t xml:space="preserve">Ford Motor Company. (2024). Ford 10-K Financial Ratios 2015-2024 [Excel spreadsheet]. Internal analysis compilation. </w:t>
       </w:r>
-      <w:r>
-        <w:rPr>
-          <w:rFonts w:ascii="Times New Roman" w:hAnsi="Times New Roman"/>
-          <w:color w:val="0000FF"/>
-          <w:sz w:val="24"/>
-          <w:u w:val="single"/>
-        </w:rPr>
-        <w:t>https://github.com/kh0pper/DSCI-5330-Assignment-02/blob/main/Ford_10K_Financial_Ratios_2015_2024.xlsx</w:t>
-      </w:r>
+      <w:hyperlink r:id="rId29">
+        <w:r>
+          <w:rPr>
+            <w:color w:val="0000FF"/>
+            <w:u w:val="single"/>
+            <w:rFonts w:ascii="Times New Roman" w:hAnsi="Times New Roman"/>
+            <w:sz w:val="24"/>
+          </w:rPr>
+          <w:t>[View Data]</w:t>
+        </w:r>
+      </w:hyperlink>
     </w:p>
     <w:p>
       <w:pPr>

</xml_diff>